<commit_message>
Działania na wyrażeniach algebraicznych (Doc + Html)
</commit_message>
<xml_diff>
--- a/LessonsDoc/12 - Wyrażenia algebraiczne.docx
+++ b/LessonsDoc/12 - Wyrażenia algebraiczne.docx
@@ -3594,15 +3594,7 @@
             <w:sz w:val="28"/>
             <w:szCs w:val="28"/>
           </w:rPr>
-          <m:t>=</m:t>
-        </m:r>
-        <m:r>
-          <w:rPr>
-            <w:rFonts w:ascii="Cambria Math" w:eastAsiaTheme="minorEastAsia" w:hAnsi="Cambria Math"/>
-            <w:sz w:val="28"/>
-            <w:szCs w:val="28"/>
-          </w:rPr>
-          <m:t>0,08∙</m:t>
+          <m:t>=0,08∙</m:t>
         </m:r>
         <m:d>
           <m:dPr>
@@ -3704,17 +3696,7 @@
           <w:sz w:val="28"/>
           <w:szCs w:val="28"/>
         </w:rPr>
-        <w:t xml:space="preserve">Jeśli kawałek </w:t>
-      </w:r>
-      <w:bookmarkStart w:id="0" w:name="_GoBack"/>
-      <w:bookmarkEnd w:id="0"/>
-      <w:r>
-        <w:rPr>
-          <w:rFonts w:ascii="Calibri Light" w:eastAsiaTheme="minorEastAsia" w:hAnsi="Calibri Light"/>
-          <w:sz w:val="28"/>
-          <w:szCs w:val="28"/>
-        </w:rPr>
-        <w:t>tortu czekoladowego ma 661 kcal, Michaś zapełniłby swoje dzienne zapotrzebowanie na energię czterema kawałkami tortu… jednak do odważnych świat należy – im większa masa ciała, tym większe zapotrzebowanie na kalorie!</w:t>
+        <w:t>Jeśli kawałek tortu czekoladowego ma 661 kcal, Michaś zapełniłby swoje dzienne zapotrzebowanie na energię czterema kawałkami tortu… jednak do odważnych świat należy – im większa masa ciała, tym większe zapotrzebowanie na kalorie!</w:t>
       </w:r>
     </w:p>
     <w:p>
@@ -5009,2044 +4991,8 @@
           <w:szCs w:val="28"/>
         </w:rPr>
       </w:pPr>
-    </w:p>
-    <w:p>
-      <w:pPr>
-        <w:spacing w:after="0"/>
-        <w:rPr>
-          <w:sz w:val="34"/>
-          <w:szCs w:val="34"/>
-        </w:rPr>
-      </w:pPr>
-      <w:r>
-        <w:rPr>
-          <w:sz w:val="34"/>
-          <w:szCs w:val="34"/>
-        </w:rPr>
-        <w:t>Rozszerzenie</w:t>
-      </w:r>
-    </w:p>
-    <w:p>
-      <w:pPr>
-        <w:spacing w:after="0"/>
-        <w:rPr>
-          <w:sz w:val="34"/>
-          <w:szCs w:val="34"/>
-        </w:rPr>
-      </w:pPr>
-      <w:r>
-        <w:rPr>
-          <w:rFonts w:ascii="Arial" w:hAnsi="Arial" w:cs="Arial"/>
-          <w:sz w:val="20"/>
-          <w:szCs w:val="20"/>
-        </w:rPr>
-        <w:t>[wymagana znajomość tematu: Potęgowanie</w:t>
-      </w:r>
-      <w:r>
-        <w:rPr>
-          <w:rFonts w:ascii="Arial" w:hAnsi="Arial" w:cs="Arial"/>
-          <w:sz w:val="20"/>
-          <w:szCs w:val="20"/>
-        </w:rPr>
-        <w:t>]</w:t>
-      </w:r>
-    </w:p>
-    <w:p>
-      <w:pPr>
-        <w:spacing w:after="0"/>
-        <w:rPr>
-          <w:rFonts w:ascii="Calibri Light" w:eastAsiaTheme="minorEastAsia" w:hAnsi="Calibri Light"/>
-          <w:sz w:val="28"/>
-          <w:szCs w:val="28"/>
-        </w:rPr>
-      </w:pPr>
-    </w:p>
-    <w:p>
-      <w:pPr>
-        <w:spacing w:after="0"/>
-        <w:rPr>
-          <w:rFonts w:ascii="Calibri Light" w:eastAsiaTheme="minorEastAsia" w:hAnsi="Calibri Light"/>
-          <w:sz w:val="28"/>
-          <w:szCs w:val="28"/>
-        </w:rPr>
-      </w:pPr>
-      <w:r>
-        <w:rPr>
-          <w:rFonts w:ascii="Calibri Light" w:eastAsiaTheme="minorEastAsia" w:hAnsi="Calibri Light"/>
-          <w:sz w:val="28"/>
-          <w:szCs w:val="28"/>
-        </w:rPr>
-        <w:t>Z estetycznego punktu widzenia wielomiany powinno się zapisywać, zaczynając od współczynnika liczbowego, a następnie wypisując kolejne zmienne w kolejności alfabetycznej</w:t>
-      </w:r>
-      <w:r>
-        <w:rPr>
-          <w:rStyle w:val="Odwoanieprzypisudolnego"/>
-          <w:rFonts w:ascii="Calibri Light" w:eastAsiaTheme="minorEastAsia" w:hAnsi="Calibri Light"/>
-          <w:sz w:val="28"/>
-          <w:szCs w:val="28"/>
-        </w:rPr>
-        <w:footnoteReference w:id="3"/>
-      </w:r>
-      <w:r>
-        <w:rPr>
-          <w:rFonts w:ascii="Calibri Light" w:eastAsiaTheme="minorEastAsia" w:hAnsi="Calibri Light"/>
-          <w:sz w:val="28"/>
-          <w:szCs w:val="28"/>
-        </w:rPr>
-        <w:t xml:space="preserve">. Jeśli pewna zmienna występuje jako czynnik więcej niż jeden raz, </w:t>
-      </w:r>
-      <w:r>
-        <w:rPr>
-          <w:rFonts w:ascii="Calibri Light" w:eastAsiaTheme="minorEastAsia" w:hAnsi="Calibri Light"/>
-          <w:sz w:val="28"/>
-          <w:szCs w:val="28"/>
-        </w:rPr>
-        <w:t xml:space="preserve">nie piszemy jej dwukrotnie, a jedynie </w:t>
-      </w:r>
-      <w:r>
-        <w:rPr>
-          <w:rFonts w:ascii="Calibri Light" w:eastAsiaTheme="minorEastAsia" w:hAnsi="Calibri Light"/>
-          <w:sz w:val="28"/>
-          <w:szCs w:val="28"/>
-        </w:rPr>
-        <w:t>zwiększamy jej wykładnik</w:t>
-      </w:r>
-      <w:r>
-        <w:rPr>
-          <w:rFonts w:ascii="Calibri Light" w:eastAsiaTheme="minorEastAsia" w:hAnsi="Calibri Light"/>
-          <w:sz w:val="28"/>
-          <w:szCs w:val="28"/>
-        </w:rPr>
-        <w:t>.</w:t>
-      </w:r>
-    </w:p>
-    <w:p>
-      <w:pPr>
-        <w:spacing w:after="0"/>
-        <w:rPr>
-          <w:rFonts w:ascii="Calibri Light" w:eastAsiaTheme="minorEastAsia" w:hAnsi="Calibri Light"/>
-          <w:sz w:val="28"/>
-          <w:szCs w:val="28"/>
-        </w:rPr>
-      </w:pPr>
-      <w:r>
-        <w:rPr>
-          <w:rFonts w:ascii="Calibri Light" w:eastAsiaTheme="minorEastAsia" w:hAnsi="Calibri Light"/>
-          <w:sz w:val="28"/>
-          <w:szCs w:val="28"/>
-        </w:rPr>
-        <w:t>Tak więc:</w:t>
-      </w:r>
-    </w:p>
-    <w:p>
-      <w:pPr>
-        <w:pStyle w:val="Akapitzlist"/>
-        <w:numPr>
-          <w:ilvl w:val="0"/>
-          <w:numId w:val="6"/>
-        </w:numPr>
-        <w:spacing w:after="0"/>
-        <w:rPr>
-          <w:rFonts w:ascii="Calibri Light" w:eastAsiaTheme="minorEastAsia" w:hAnsi="Calibri Light"/>
-          <w:sz w:val="28"/>
-          <w:szCs w:val="28"/>
-        </w:rPr>
-      </w:pPr>
-      <m:oMath>
-        <m:r>
-          <w:rPr>
-            <w:rFonts w:ascii="Cambria Math" w:eastAsiaTheme="minorEastAsia" w:hAnsi="Cambria Math"/>
-            <w:sz w:val="28"/>
-            <w:szCs w:val="28"/>
-          </w:rPr>
-          <w:lastRenderedPageBreak/>
-          <m:t>a∙3∙a∙5∙b∙a∙b∙</m:t>
-        </m:r>
-        <m:sSup>
-          <m:sSupPr>
-            <m:ctrlPr>
-              <w:rPr>
-                <w:rFonts w:ascii="Cambria Math" w:eastAsiaTheme="minorEastAsia" w:hAnsi="Cambria Math"/>
-                <w:i/>
-                <w:sz w:val="28"/>
-                <w:szCs w:val="28"/>
-              </w:rPr>
-            </m:ctrlPr>
-          </m:sSupPr>
-          <m:e>
-            <m:r>
-              <w:rPr>
-                <w:rFonts w:ascii="Cambria Math" w:eastAsiaTheme="minorEastAsia" w:hAnsi="Cambria Math"/>
-                <w:sz w:val="28"/>
-                <w:szCs w:val="28"/>
-              </w:rPr>
-              <m:t>a</m:t>
-            </m:r>
-          </m:e>
-          <m:sup>
-            <m:r>
-              <w:rPr>
-                <w:rFonts w:ascii="Cambria Math" w:eastAsiaTheme="minorEastAsia" w:hAnsi="Cambria Math"/>
-                <w:sz w:val="28"/>
-                <w:szCs w:val="28"/>
-              </w:rPr>
-              <m:t>3</m:t>
-            </m:r>
-          </m:sup>
-        </m:sSup>
-        <m:r>
-          <w:rPr>
-            <w:rFonts w:ascii="Cambria Math" w:eastAsiaTheme="minorEastAsia" w:hAnsi="Cambria Math"/>
-            <w:sz w:val="28"/>
-            <w:szCs w:val="28"/>
-          </w:rPr>
-          <m:t>∙</m:t>
-        </m:r>
-        <m:d>
-          <m:dPr>
-            <m:ctrlPr>
-              <w:rPr>
-                <w:rFonts w:ascii="Cambria Math" w:eastAsiaTheme="minorEastAsia" w:hAnsi="Cambria Math"/>
-                <w:i/>
-                <w:sz w:val="28"/>
-                <w:szCs w:val="28"/>
-              </w:rPr>
-            </m:ctrlPr>
-          </m:dPr>
-          <m:e>
-            <m:r>
-              <w:rPr>
-                <w:rFonts w:ascii="Cambria Math" w:eastAsiaTheme="minorEastAsia" w:hAnsi="Cambria Math"/>
-                <w:sz w:val="28"/>
-                <w:szCs w:val="28"/>
-              </w:rPr>
-              <m:t>-2</m:t>
-            </m:r>
-          </m:e>
-        </m:d>
-        <m:r>
-          <w:rPr>
-            <w:rFonts w:ascii="Cambria Math" w:eastAsiaTheme="minorEastAsia" w:hAnsi="Cambria Math"/>
-            <w:sz w:val="28"/>
-            <w:szCs w:val="28"/>
-          </w:rPr>
-          <m:t>∙</m:t>
-        </m:r>
-        <m:sSup>
-          <m:sSupPr>
-            <m:ctrlPr>
-              <w:rPr>
-                <w:rFonts w:ascii="Cambria Math" w:eastAsiaTheme="minorEastAsia" w:hAnsi="Cambria Math"/>
-                <w:i/>
-                <w:sz w:val="28"/>
-                <w:szCs w:val="28"/>
-              </w:rPr>
-            </m:ctrlPr>
-          </m:sSupPr>
-          <m:e>
-            <m:r>
-              <w:rPr>
-                <w:rFonts w:ascii="Cambria Math" w:eastAsiaTheme="minorEastAsia" w:hAnsi="Cambria Math"/>
-                <w:sz w:val="28"/>
-                <w:szCs w:val="28"/>
-              </w:rPr>
-              <m:t>b</m:t>
-            </m:r>
-          </m:e>
-          <m:sup>
-            <m:r>
-              <w:rPr>
-                <w:rFonts w:ascii="Cambria Math" w:eastAsiaTheme="minorEastAsia" w:hAnsi="Cambria Math"/>
-                <w:sz w:val="28"/>
-                <w:szCs w:val="28"/>
-              </w:rPr>
-              <m:t>2</m:t>
-            </m:r>
-          </m:sup>
-        </m:sSup>
-        <m:r>
-          <w:rPr>
-            <w:rFonts w:ascii="Cambria Math" w:eastAsiaTheme="minorEastAsia" w:hAnsi="Cambria Math"/>
-            <w:sz w:val="28"/>
-            <w:szCs w:val="28"/>
-          </w:rPr>
-          <m:t>=-30</m:t>
-        </m:r>
-        <m:sSup>
-          <m:sSupPr>
-            <m:ctrlPr>
-              <w:rPr>
-                <w:rFonts w:ascii="Cambria Math" w:eastAsiaTheme="minorEastAsia" w:hAnsi="Cambria Math"/>
-                <w:i/>
-                <w:sz w:val="28"/>
-                <w:szCs w:val="28"/>
-              </w:rPr>
-            </m:ctrlPr>
-          </m:sSupPr>
-          <m:e>
-            <m:r>
-              <w:rPr>
-                <w:rFonts w:ascii="Cambria Math" w:eastAsiaTheme="minorEastAsia" w:hAnsi="Cambria Math"/>
-                <w:sz w:val="28"/>
-                <w:szCs w:val="28"/>
-              </w:rPr>
-              <m:t>a</m:t>
-            </m:r>
-          </m:e>
-          <m:sup>
-            <m:r>
-              <w:rPr>
-                <w:rFonts w:ascii="Cambria Math" w:eastAsiaTheme="minorEastAsia" w:hAnsi="Cambria Math"/>
-                <w:sz w:val="28"/>
-                <w:szCs w:val="28"/>
-              </w:rPr>
-              <m:t>6</m:t>
-            </m:r>
-          </m:sup>
-        </m:sSup>
-        <m:sSup>
-          <m:sSupPr>
-            <m:ctrlPr>
-              <w:rPr>
-                <w:rFonts w:ascii="Cambria Math" w:eastAsiaTheme="minorEastAsia" w:hAnsi="Cambria Math"/>
-                <w:i/>
-                <w:sz w:val="28"/>
-                <w:szCs w:val="28"/>
-              </w:rPr>
-            </m:ctrlPr>
-          </m:sSupPr>
-          <m:e>
-            <m:r>
-              <w:rPr>
-                <w:rFonts w:ascii="Cambria Math" w:eastAsiaTheme="minorEastAsia" w:hAnsi="Cambria Math"/>
-                <w:sz w:val="28"/>
-                <w:szCs w:val="28"/>
-              </w:rPr>
-              <m:t>b</m:t>
-            </m:r>
-          </m:e>
-          <m:sup>
-            <m:r>
-              <w:rPr>
-                <w:rFonts w:ascii="Cambria Math" w:eastAsiaTheme="minorEastAsia" w:hAnsi="Cambria Math"/>
-                <w:sz w:val="28"/>
-                <w:szCs w:val="28"/>
-              </w:rPr>
-              <m:t>4</m:t>
-            </m:r>
-          </m:sup>
-        </m:sSup>
-      </m:oMath>
-    </w:p>
-    <w:p>
-      <w:pPr>
-        <w:pStyle w:val="Akapitzlist"/>
-        <w:numPr>
-          <w:ilvl w:val="0"/>
-          <w:numId w:val="6"/>
-        </w:numPr>
-        <w:spacing w:after="0"/>
-        <w:rPr>
-          <w:rFonts w:ascii="Calibri Light" w:eastAsiaTheme="minorEastAsia" w:hAnsi="Calibri Light"/>
-          <w:sz w:val="28"/>
-          <w:szCs w:val="28"/>
-        </w:rPr>
-      </w:pPr>
-      <m:oMath>
-        <m:f>
-          <m:fPr>
-            <m:ctrlPr>
-              <w:rPr>
-                <w:rFonts w:ascii="Cambria Math" w:eastAsiaTheme="minorEastAsia" w:hAnsi="Cambria Math"/>
-                <w:i/>
-                <w:sz w:val="28"/>
-                <w:szCs w:val="28"/>
-              </w:rPr>
-            </m:ctrlPr>
-          </m:fPr>
-          <m:num>
-            <m:r>
-              <w:rPr>
-                <w:rFonts w:ascii="Cambria Math" w:eastAsiaTheme="minorEastAsia" w:hAnsi="Cambria Math"/>
-                <w:sz w:val="28"/>
-                <w:szCs w:val="28"/>
-              </w:rPr>
-              <m:t>c</m:t>
-            </m:r>
-          </m:num>
-          <m:den>
-            <m:r>
-              <w:rPr>
-                <w:rFonts w:ascii="Cambria Math" w:eastAsiaTheme="minorEastAsia" w:hAnsi="Cambria Math"/>
-                <w:sz w:val="28"/>
-                <w:szCs w:val="28"/>
-              </w:rPr>
-              <m:t>3</m:t>
-            </m:r>
-          </m:den>
-        </m:f>
-        <m:r>
-          <w:rPr>
-            <w:rFonts w:ascii="Cambria Math" w:eastAsiaTheme="minorEastAsia" w:hAnsi="Cambria Math"/>
-            <w:sz w:val="28"/>
-            <w:szCs w:val="28"/>
-          </w:rPr>
-          <m:t>∙</m:t>
-        </m:r>
-        <m:f>
-          <m:fPr>
-            <m:ctrlPr>
-              <w:rPr>
-                <w:rFonts w:ascii="Cambria Math" w:eastAsiaTheme="minorEastAsia" w:hAnsi="Cambria Math"/>
-                <w:i/>
-                <w:sz w:val="28"/>
-                <w:szCs w:val="28"/>
-              </w:rPr>
-            </m:ctrlPr>
-          </m:fPr>
-          <m:num>
-            <m:sSup>
-              <m:sSupPr>
-                <m:ctrlPr>
-                  <w:rPr>
-                    <w:rFonts w:ascii="Cambria Math" w:eastAsiaTheme="minorEastAsia" w:hAnsi="Cambria Math"/>
-                    <w:i/>
-                    <w:sz w:val="28"/>
-                    <w:szCs w:val="28"/>
-                  </w:rPr>
-                </m:ctrlPr>
-              </m:sSupPr>
-              <m:e>
-                <m:r>
-                  <w:rPr>
-                    <w:rFonts w:ascii="Cambria Math" w:eastAsiaTheme="minorEastAsia" w:hAnsi="Cambria Math"/>
-                    <w:sz w:val="28"/>
-                    <w:szCs w:val="28"/>
-                  </w:rPr>
-                  <m:t>b</m:t>
-                </m:r>
-              </m:e>
-              <m:sup>
-                <m:r>
-                  <w:rPr>
-                    <w:rFonts w:ascii="Cambria Math" w:eastAsiaTheme="minorEastAsia" w:hAnsi="Cambria Math"/>
-                    <w:sz w:val="28"/>
-                    <w:szCs w:val="28"/>
-                  </w:rPr>
-                  <m:t>2</m:t>
-                </m:r>
-              </m:sup>
-            </m:sSup>
-          </m:num>
-          <m:den>
-            <m:r>
-              <w:rPr>
-                <w:rFonts w:ascii="Cambria Math" w:eastAsiaTheme="minorEastAsia" w:hAnsi="Cambria Math"/>
-                <w:sz w:val="28"/>
-                <w:szCs w:val="28"/>
-              </w:rPr>
-              <m:t>2</m:t>
-            </m:r>
-          </m:den>
-        </m:f>
-        <m:r>
-          <w:rPr>
-            <w:rFonts w:ascii="Cambria Math" w:eastAsiaTheme="minorEastAsia" w:hAnsi="Cambria Math"/>
-            <w:sz w:val="28"/>
-            <w:szCs w:val="28"/>
-          </w:rPr>
-          <m:t>∙d∙</m:t>
-        </m:r>
-        <m:sSup>
-          <m:sSupPr>
-            <m:ctrlPr>
-              <w:rPr>
-                <w:rFonts w:ascii="Cambria Math" w:eastAsiaTheme="minorEastAsia" w:hAnsi="Cambria Math"/>
-                <w:i/>
-                <w:sz w:val="28"/>
-                <w:szCs w:val="28"/>
-              </w:rPr>
-            </m:ctrlPr>
-          </m:sSupPr>
-          <m:e>
-            <m:r>
-              <w:rPr>
-                <w:rFonts w:ascii="Cambria Math" w:eastAsiaTheme="minorEastAsia" w:hAnsi="Cambria Math"/>
-                <w:sz w:val="28"/>
-                <w:szCs w:val="28"/>
-              </w:rPr>
-              <m:t>a</m:t>
-            </m:r>
-          </m:e>
-          <m:sup>
-            <m:r>
-              <w:rPr>
-                <w:rFonts w:ascii="Cambria Math" w:eastAsiaTheme="minorEastAsia" w:hAnsi="Cambria Math"/>
-                <w:sz w:val="28"/>
-                <w:szCs w:val="28"/>
-              </w:rPr>
-              <m:t>3</m:t>
-            </m:r>
-          </m:sup>
-        </m:sSup>
-        <m:r>
-          <w:rPr>
-            <w:rFonts w:ascii="Cambria Math" w:eastAsiaTheme="minorEastAsia" w:hAnsi="Cambria Math"/>
-            <w:sz w:val="28"/>
-            <w:szCs w:val="28"/>
-          </w:rPr>
-          <m:t>∙6=</m:t>
-        </m:r>
-        <m:sSup>
-          <m:sSupPr>
-            <m:ctrlPr>
-              <w:rPr>
-                <w:rFonts w:ascii="Cambria Math" w:eastAsiaTheme="minorEastAsia" w:hAnsi="Cambria Math"/>
-                <w:i/>
-                <w:sz w:val="28"/>
-                <w:szCs w:val="28"/>
-              </w:rPr>
-            </m:ctrlPr>
-          </m:sSupPr>
-          <m:e>
-            <m:r>
-              <w:rPr>
-                <w:rFonts w:ascii="Cambria Math" w:eastAsiaTheme="minorEastAsia" w:hAnsi="Cambria Math"/>
-                <w:sz w:val="28"/>
-                <w:szCs w:val="28"/>
-              </w:rPr>
-              <m:t>a</m:t>
-            </m:r>
-          </m:e>
-          <m:sup>
-            <m:r>
-              <w:rPr>
-                <w:rFonts w:ascii="Cambria Math" w:eastAsiaTheme="minorEastAsia" w:hAnsi="Cambria Math"/>
-                <w:sz w:val="28"/>
-                <w:szCs w:val="28"/>
-              </w:rPr>
-              <m:t>3</m:t>
-            </m:r>
-          </m:sup>
-        </m:sSup>
-        <m:sSup>
-          <m:sSupPr>
-            <m:ctrlPr>
-              <w:rPr>
-                <w:rFonts w:ascii="Cambria Math" w:eastAsiaTheme="minorEastAsia" w:hAnsi="Cambria Math"/>
-                <w:i/>
-                <w:sz w:val="28"/>
-                <w:szCs w:val="28"/>
-              </w:rPr>
-            </m:ctrlPr>
-          </m:sSupPr>
-          <m:e>
-            <m:r>
-              <w:rPr>
-                <w:rFonts w:ascii="Cambria Math" w:eastAsiaTheme="minorEastAsia" w:hAnsi="Cambria Math"/>
-                <w:sz w:val="28"/>
-                <w:szCs w:val="28"/>
-              </w:rPr>
-              <m:t>b</m:t>
-            </m:r>
-          </m:e>
-          <m:sup>
-            <m:r>
-              <w:rPr>
-                <w:rFonts w:ascii="Cambria Math" w:eastAsiaTheme="minorEastAsia" w:hAnsi="Cambria Math"/>
-                <w:sz w:val="28"/>
-                <w:szCs w:val="28"/>
-              </w:rPr>
-              <m:t>2</m:t>
-            </m:r>
-          </m:sup>
-        </m:sSup>
-        <m:r>
-          <w:rPr>
-            <w:rFonts w:ascii="Cambria Math" w:eastAsiaTheme="minorEastAsia" w:hAnsi="Cambria Math"/>
-            <w:sz w:val="28"/>
-            <w:szCs w:val="28"/>
-          </w:rPr>
-          <m:t>cd</m:t>
-        </m:r>
-      </m:oMath>
-    </w:p>
-    <w:p>
-      <w:pPr>
-        <w:pStyle w:val="Akapitzlist"/>
-        <w:numPr>
-          <w:ilvl w:val="0"/>
-          <w:numId w:val="6"/>
-        </w:numPr>
-        <w:spacing w:after="0"/>
-        <w:rPr>
-          <w:rFonts w:ascii="Calibri Light" w:eastAsiaTheme="minorEastAsia" w:hAnsi="Calibri Light"/>
-          <w:sz w:val="28"/>
-          <w:szCs w:val="28"/>
-        </w:rPr>
-      </w:pPr>
-      <m:oMath>
-        <m:r>
-          <w:rPr>
-            <w:rFonts w:ascii="Cambria Math" w:eastAsiaTheme="minorEastAsia" w:hAnsi="Cambria Math"/>
-            <w:sz w:val="28"/>
-            <w:szCs w:val="28"/>
-          </w:rPr>
-          <m:t>bogdan ma 2 jajca=2</m:t>
-        </m:r>
-        <m:sSup>
-          <m:sSupPr>
-            <m:ctrlPr>
-              <w:rPr>
-                <w:rFonts w:ascii="Cambria Math" w:eastAsiaTheme="minorEastAsia" w:hAnsi="Cambria Math"/>
-                <w:i/>
-                <w:sz w:val="28"/>
-                <w:szCs w:val="28"/>
-              </w:rPr>
-            </m:ctrlPr>
-          </m:sSupPr>
-          <m:e>
-            <m:r>
-              <w:rPr>
-                <w:rFonts w:ascii="Cambria Math" w:eastAsiaTheme="minorEastAsia" w:hAnsi="Cambria Math"/>
-                <w:sz w:val="28"/>
-                <w:szCs w:val="28"/>
-              </w:rPr>
-              <m:t>a</m:t>
-            </m:r>
-          </m:e>
-          <m:sup>
-            <m:r>
-              <w:rPr>
-                <w:rFonts w:ascii="Cambria Math" w:eastAsiaTheme="minorEastAsia" w:hAnsi="Cambria Math"/>
-                <w:sz w:val="28"/>
-                <w:szCs w:val="28"/>
-              </w:rPr>
-              <m:t>4</m:t>
-            </m:r>
-          </m:sup>
-        </m:sSup>
-        <m:r>
-          <w:rPr>
-            <w:rFonts w:ascii="Cambria Math" w:eastAsiaTheme="minorEastAsia" w:hAnsi="Cambria Math"/>
-            <w:sz w:val="28"/>
-            <w:szCs w:val="28"/>
-          </w:rPr>
-          <m:t>bcdg</m:t>
-        </m:r>
-        <m:sSup>
-          <m:sSupPr>
-            <m:ctrlPr>
-              <w:rPr>
-                <w:rFonts w:ascii="Cambria Math" w:eastAsiaTheme="minorEastAsia" w:hAnsi="Cambria Math"/>
-                <w:i/>
-                <w:sz w:val="28"/>
-                <w:szCs w:val="28"/>
-              </w:rPr>
-            </m:ctrlPr>
-          </m:sSupPr>
-          <m:e>
-            <m:r>
-              <w:rPr>
-                <w:rFonts w:ascii="Cambria Math" w:eastAsiaTheme="minorEastAsia" w:hAnsi="Cambria Math"/>
-                <w:sz w:val="28"/>
-                <w:szCs w:val="28"/>
-              </w:rPr>
-              <m:t>j</m:t>
-            </m:r>
-          </m:e>
-          <m:sup>
-            <m:r>
-              <w:rPr>
-                <w:rFonts w:ascii="Cambria Math" w:eastAsiaTheme="minorEastAsia" w:hAnsi="Cambria Math"/>
-                <w:sz w:val="28"/>
-                <w:szCs w:val="28"/>
-              </w:rPr>
-              <m:t>2</m:t>
-            </m:r>
-          </m:sup>
-        </m:sSup>
-        <m:r>
-          <w:rPr>
-            <w:rFonts w:ascii="Cambria Math" w:eastAsiaTheme="minorEastAsia" w:hAnsi="Cambria Math"/>
-            <w:sz w:val="28"/>
-            <w:szCs w:val="28"/>
-          </w:rPr>
-          <m:t xml:space="preserve">mno </m:t>
-        </m:r>
-      </m:oMath>
-    </w:p>
-    <w:p>
-      <w:pPr>
-        <w:pStyle w:val="Akapitzlist"/>
-        <w:numPr>
-          <w:ilvl w:val="0"/>
-          <w:numId w:val="6"/>
-        </w:numPr>
-        <w:spacing w:after="0"/>
-        <w:rPr>
-          <w:rFonts w:ascii="Calibri Light" w:eastAsiaTheme="minorEastAsia" w:hAnsi="Calibri Light"/>
-          <w:sz w:val="28"/>
-          <w:szCs w:val="28"/>
-        </w:rPr>
-      </w:pPr>
-      <m:oMath>
-        <m:r>
-          <w:rPr>
-            <w:rFonts w:ascii="Cambria Math" w:eastAsiaTheme="minorEastAsia" w:hAnsi="Cambria Math"/>
-            <w:sz w:val="28"/>
-            <w:szCs w:val="28"/>
-          </w:rPr>
-          <m:t>masło=słoma=ałmos</m:t>
-        </m:r>
-      </m:oMath>
-    </w:p>
-    <w:p>
-      <w:pPr>
-        <w:spacing w:after="0"/>
-        <w:rPr>
-          <w:rFonts w:ascii="Calibri Light" w:eastAsiaTheme="minorEastAsia" w:hAnsi="Calibri Light"/>
-          <w:sz w:val="28"/>
-          <w:szCs w:val="28"/>
-        </w:rPr>
-      </w:pPr>
-    </w:p>
-    <w:p>
-      <w:pPr>
-        <w:pBdr>
-          <w:bottom w:val="single" w:sz="4" w:space="1" w:color="auto"/>
-        </w:pBdr>
-        <w:spacing w:after="0"/>
-        <w:jc w:val="center"/>
-        <w:rPr>
-          <w:rFonts w:ascii="Corbel" w:hAnsi="Corbel"/>
-          <w:sz w:val="30"/>
-          <w:szCs w:val="30"/>
-        </w:rPr>
-      </w:pPr>
-      <w:r>
-        <w:rPr>
-          <w:rFonts w:ascii="Calibri Light" w:hAnsi="Calibri Light"/>
-          <w:noProof/>
-          <w:sz w:val="28"/>
-          <w:szCs w:val="28"/>
-          <w:lang w:eastAsia="pl-PL"/>
-        </w:rPr>
-        <mc:AlternateContent>
-          <mc:Choice Requires="wps">
-            <w:drawing>
-              <wp:anchor distT="0" distB="0" distL="114300" distR="114300" simplePos="0" relativeHeight="251665408" behindDoc="0" locked="0" layoutInCell="1" allowOverlap="1" wp14:anchorId="579B163C" wp14:editId="73B0EF2F">
-                <wp:simplePos x="0" y="0"/>
-                <wp:positionH relativeFrom="column">
-                  <wp:posOffset>-47625</wp:posOffset>
-                </wp:positionH>
-                <wp:positionV relativeFrom="paragraph">
-                  <wp:posOffset>144779</wp:posOffset>
-                </wp:positionV>
-                <wp:extent cx="161925" cy="276225"/>
-                <wp:effectExtent l="0" t="0" r="9525" b="9525"/>
-                <wp:wrapNone/>
-                <wp:docPr id="3" name="Schemat blokowy: decyzja 3"/>
-                <wp:cNvGraphicFramePr/>
-                <a:graphic xmlns:a="http://schemas.openxmlformats.org/drawingml/2006/main">
-                  <a:graphicData uri="http://schemas.microsoft.com/office/word/2010/wordprocessingShape">
-                    <wps:wsp>
-                      <wps:cNvSpPr/>
-                      <wps:spPr>
-                        <a:xfrm>
-                          <a:off x="0" y="0"/>
-                          <a:ext cx="161925" cy="276225"/>
-                        </a:xfrm>
-                        <a:prstGeom prst="flowChartDecision">
-                          <a:avLst/>
-                        </a:prstGeom>
-                        <a:solidFill>
-                          <a:srgbClr val="AC0000"/>
-                        </a:solidFill>
-                        <a:ln>
-                          <a:noFill/>
-                        </a:ln>
-                      </wps:spPr>
-                      <wps:style>
-                        <a:lnRef idx="2">
-                          <a:schemeClr val="accent1">
-                            <a:shade val="50000"/>
-                          </a:schemeClr>
-                        </a:lnRef>
-                        <a:fillRef idx="1">
-                          <a:schemeClr val="accent1"/>
-                        </a:fillRef>
-                        <a:effectRef idx="0">
-                          <a:schemeClr val="accent1"/>
-                        </a:effectRef>
-                        <a:fontRef idx="minor">
-                          <a:schemeClr val="lt1"/>
-                        </a:fontRef>
-                      </wps:style>
-                      <wps:bodyPr rot="0" spcFirstLastPara="0" vertOverflow="overflow" horzOverflow="overflow" vert="horz" wrap="square" lIns="91440" tIns="45720" rIns="91440" bIns="45720" numCol="1" spcCol="0" rtlCol="0" fromWordArt="0" anchor="ctr" anchorCtr="0" forceAA="0" compatLnSpc="1">
-                        <a:prstTxWarp prst="textNoShape">
-                          <a:avLst/>
-                        </a:prstTxWarp>
-                        <a:noAutofit/>
-                      </wps:bodyPr>
-                    </wps:wsp>
-                  </a:graphicData>
-                </a:graphic>
-                <wp14:sizeRelH relativeFrom="margin">
-                  <wp14:pctWidth>0</wp14:pctWidth>
-                </wp14:sizeRelH>
-                <wp14:sizeRelV relativeFrom="margin">
-                  <wp14:pctHeight>0</wp14:pctHeight>
-                </wp14:sizeRelV>
-              </wp:anchor>
-            </w:drawing>
-          </mc:Choice>
-          <mc:Fallback>
-            <w:pict>
-              <v:shape id="Schemat blokowy: decyzja 3" o:spid="_x0000_s1026" type="#_x0000_t110" style="position:absolute;margin-left:-3.75pt;margin-top:11.4pt;width:12.75pt;height:21.75pt;z-index:251665408;visibility:visible;mso-wrap-style:square;mso-width-percent:0;mso-height-percent:0;mso-wrap-distance-left:9pt;mso-wrap-distance-top:0;mso-wrap-distance-right:9pt;mso-wrap-distance-bottom:0;mso-position-horizontal:absolute;mso-position-horizontal-relative:text;mso-position-vertical:absolute;mso-position-vertical-relative:text;mso-width-percent:0;mso-height-percent:0;mso-width-relative:margin;mso-height-relative:margin;v-text-anchor:middle" o:gfxdata="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" fillcolor="#ac0000" stroked="f" strokeweight="2pt"/>
-            </w:pict>
-          </mc:Fallback>
-        </mc:AlternateContent>
-      </w:r>
-      <w:r>
-        <w:rPr>
-          <w:rFonts w:ascii="Corbel" w:hAnsi="Corbel"/>
-          <w:sz w:val="30"/>
-          <w:szCs w:val="30"/>
-        </w:rPr>
-        <w:t>Redukcja wyrazów podobnych</w:t>
-      </w:r>
-    </w:p>
-    <w:p>
-      <w:pPr>
-        <w:spacing w:after="0"/>
-        <w:rPr>
-          <w:rFonts w:ascii="Calibri Light" w:hAnsi="Calibri Light"/>
-          <w:sz w:val="28"/>
-          <w:szCs w:val="28"/>
-        </w:rPr>
-      </w:pPr>
-    </w:p>
-    <w:p>
-      <w:pPr>
-        <w:spacing w:after="0"/>
-        <w:rPr>
-          <w:sz w:val="34"/>
-          <w:szCs w:val="34"/>
-        </w:rPr>
-      </w:pPr>
-      <w:r>
-        <w:rPr>
-          <w:sz w:val="34"/>
-          <w:szCs w:val="34"/>
-        </w:rPr>
-        <w:t>Intuicje</w:t>
-      </w:r>
-    </w:p>
-    <w:p>
-      <w:pPr>
-        <w:spacing w:after="0"/>
-        <w:rPr>
-          <w:rFonts w:ascii="Calibri Light" w:eastAsiaTheme="minorEastAsia" w:hAnsi="Calibri Light"/>
-          <w:sz w:val="28"/>
-          <w:szCs w:val="28"/>
-        </w:rPr>
-      </w:pPr>
-      <w:r>
-        <w:rPr>
-          <w:rFonts w:ascii="Calibri Light" w:eastAsiaTheme="minorEastAsia" w:hAnsi="Calibri Light"/>
-          <w:sz w:val="28"/>
-          <w:szCs w:val="28"/>
-        </w:rPr>
-        <w:t xml:space="preserve">Oznaczmy przez </w:t>
-      </w:r>
-      <m:oMath>
-        <m:r>
-          <w:rPr>
-            <w:rFonts w:ascii="Cambria Math" w:eastAsiaTheme="minorEastAsia" w:hAnsi="Cambria Math"/>
-            <w:sz w:val="28"/>
-            <w:szCs w:val="28"/>
-          </w:rPr>
-          <m:t>m</m:t>
-        </m:r>
-      </m:oMath>
-      <w:r>
-        <w:rPr>
-          <w:rFonts w:ascii="Calibri Light" w:eastAsiaTheme="minorEastAsia" w:hAnsi="Calibri Light"/>
-          <w:sz w:val="28"/>
-          <w:szCs w:val="28"/>
-        </w:rPr>
-        <w:t xml:space="preserve"> wagę pojedynczego bochenka chleba. Gdy położymy na wadze elektronicznej dwa bochenki, wskaże ona masę równą </w:t>
-      </w:r>
-      <m:oMath>
-        <m:r>
-          <w:rPr>
-            <w:rFonts w:ascii="Cambria Math" w:eastAsiaTheme="minorEastAsia" w:hAnsi="Cambria Math"/>
-            <w:sz w:val="28"/>
-            <w:szCs w:val="28"/>
-          </w:rPr>
-          <m:t>2m</m:t>
-        </m:r>
-      </m:oMath>
-      <w:r>
-        <w:rPr>
-          <w:rFonts w:ascii="Calibri Light" w:eastAsiaTheme="minorEastAsia" w:hAnsi="Calibri Light"/>
-          <w:sz w:val="28"/>
-          <w:szCs w:val="28"/>
-        </w:rPr>
-        <w:t xml:space="preserve">. Gdy położymy na wadze jeszcze trzy bochenki, będziemy mieli 5 bochenków ledwo mieszczących się na wadze, a więc waga wskaże masę </w:t>
-      </w:r>
-      <m:oMath>
-        <m:r>
-          <w:rPr>
-            <w:rFonts w:ascii="Cambria Math" w:eastAsiaTheme="minorEastAsia" w:hAnsi="Cambria Math"/>
-            <w:sz w:val="28"/>
-            <w:szCs w:val="28"/>
-          </w:rPr>
-          <m:t>5m</m:t>
-        </m:r>
-      </m:oMath>
-      <w:r>
-        <w:rPr>
-          <w:rFonts w:ascii="Calibri Light" w:eastAsiaTheme="minorEastAsia" w:hAnsi="Calibri Light"/>
-          <w:sz w:val="28"/>
-          <w:szCs w:val="28"/>
-        </w:rPr>
-        <w:t>. Stąd prosty wniosek:</w:t>
-      </w:r>
-    </w:p>
-    <w:p>
-      <w:pPr>
-        <w:spacing w:after="0"/>
-        <w:rPr>
-          <w:rFonts w:ascii="Calibri Light" w:eastAsiaTheme="minorEastAsia" w:hAnsi="Calibri Light"/>
-          <w:sz w:val="28"/>
-          <w:szCs w:val="28"/>
-        </w:rPr>
-      </w:pPr>
-      <m:oMathPara>
-        <m:oMath>
-          <m:r>
-            <w:rPr>
-              <w:rFonts w:ascii="Cambria Math" w:eastAsiaTheme="minorEastAsia" w:hAnsi="Cambria Math"/>
-              <w:sz w:val="28"/>
-              <w:szCs w:val="28"/>
-            </w:rPr>
-            <m:t>2m+3m=5m</m:t>
-          </m:r>
-        </m:oMath>
-      </m:oMathPara>
-    </w:p>
-    <w:p>
-      <w:pPr>
-        <w:spacing w:after="0"/>
-        <w:rPr>
-          <w:rFonts w:ascii="Calibri Light" w:eastAsiaTheme="minorEastAsia" w:hAnsi="Calibri Light"/>
-          <w:sz w:val="28"/>
-          <w:szCs w:val="28"/>
-        </w:rPr>
-      </w:pPr>
-    </w:p>
-    <w:p>
-      <w:pPr>
-        <w:spacing w:after="0"/>
-        <w:rPr>
-          <w:rFonts w:ascii="Calibri Light" w:eastAsiaTheme="minorEastAsia" w:hAnsi="Calibri Light"/>
-          <w:sz w:val="28"/>
-          <w:szCs w:val="28"/>
-        </w:rPr>
-      </w:pPr>
-      <w:r>
-        <w:rPr>
-          <w:rFonts w:ascii="Calibri Light" w:eastAsiaTheme="minorEastAsia" w:hAnsi="Calibri Light"/>
-          <w:sz w:val="28"/>
-          <w:szCs w:val="28"/>
-        </w:rPr>
-        <w:t>Na zmiennych i stałych wyrażonych literami możemy wykonywać dowolne działania matematyczne. Powyższy przykład pokazuje dodanie do siebie dwóch jednomianów i uzyskanie w wyniku innego jednomianu.</w:t>
-      </w:r>
-      <w:r>
-        <w:rPr>
-          <w:rFonts w:ascii="Calibri Light" w:eastAsiaTheme="minorEastAsia" w:hAnsi="Calibri Light"/>
-          <w:sz w:val="28"/>
-          <w:szCs w:val="28"/>
-        </w:rPr>
-        <w:t xml:space="preserve"> Dodawanie do siebie jednomianów mocno przypomina spostrzeżenia których dokonywaliśmy dawno temu, w temacie o dodawaniu liczb naturalnych:</w:t>
-      </w:r>
-    </w:p>
-    <w:p>
-      <w:pPr>
-        <w:spacing w:after="0"/>
-        <w:jc w:val="center"/>
-        <w:rPr>
-          <w:rFonts w:ascii="Calibri Light" w:eastAsiaTheme="minorEastAsia" w:hAnsi="Calibri Light"/>
-          <w:sz w:val="28"/>
-          <w:szCs w:val="28"/>
-        </w:rPr>
-      </w:pPr>
-      <m:oMathPara>
-        <m:oMath>
-          <m:r>
-            <w:rPr>
-              <w:rFonts w:ascii="Cambria Math" w:hAnsi="Cambria Math"/>
-              <w:sz w:val="28"/>
-              <w:szCs w:val="28"/>
-            </w:rPr>
-            <m:t xml:space="preserve">2 </m:t>
-          </m:r>
-          <m:r>
-            <m:rPr>
-              <m:sty m:val="p"/>
-            </m:rPr>
-            <w:rPr>
-              <w:rFonts w:ascii="Cambria Math" w:hAnsi="Cambria Math"/>
-              <w:sz w:val="28"/>
-              <w:szCs w:val="28"/>
-            </w:rPr>
-            <m:t>kulki</m:t>
-          </m:r>
-          <m:r>
-            <w:rPr>
-              <w:rFonts w:ascii="Cambria Math" w:hAnsi="Cambria Math"/>
-              <w:sz w:val="28"/>
-              <w:szCs w:val="28"/>
-            </w:rPr>
-            <m:t xml:space="preserve"> + 4 </m:t>
-          </m:r>
-          <m:r>
-            <m:rPr>
-              <m:sty m:val="p"/>
-            </m:rPr>
-            <w:rPr>
-              <w:rFonts w:ascii="Cambria Math" w:hAnsi="Cambria Math"/>
-              <w:sz w:val="28"/>
-              <w:szCs w:val="28"/>
-            </w:rPr>
-            <m:t>kulki</m:t>
-          </m:r>
-          <m:r>
-            <w:rPr>
-              <w:rFonts w:ascii="Cambria Math" w:hAnsi="Cambria Math"/>
-              <w:sz w:val="28"/>
-              <w:szCs w:val="28"/>
-            </w:rPr>
-            <m:t xml:space="preserve"> = 6 </m:t>
-          </m:r>
-          <m:r>
-            <m:rPr>
-              <m:sty m:val="p"/>
-            </m:rPr>
-            <w:rPr>
-              <w:rFonts w:ascii="Cambria Math" w:hAnsi="Cambria Math"/>
-              <w:sz w:val="28"/>
-              <w:szCs w:val="28"/>
-            </w:rPr>
-            <m:t>kulek</m:t>
-          </m:r>
-        </m:oMath>
-      </m:oMathPara>
-    </w:p>
-    <w:p>
-      <w:pPr>
-        <w:spacing w:after="0"/>
-        <w:jc w:val="center"/>
-        <w:rPr>
-          <w:rFonts w:ascii="Cambria Math" w:hAnsi="Cambria Math"/>
-          <w:sz w:val="28"/>
-          <w:szCs w:val="28"/>
-          <w:oMath/>
-        </w:rPr>
-      </w:pPr>
-      <m:oMathPara>
-        <m:oMath>
-          <m:r>
-            <m:rPr>
-              <m:sty m:val="p"/>
-            </m:rPr>
-            <w:rPr>
-              <w:rFonts w:ascii="Cambria Math" w:hAnsi="Cambria Math"/>
-              <w:sz w:val="28"/>
-              <w:szCs w:val="28"/>
-            </w:rPr>
-            <m:t>10 owiec+ 7 owiec= 17 owiec</m:t>
-          </m:r>
-        </m:oMath>
-      </m:oMathPara>
-    </w:p>
-    <w:p>
-      <w:pPr>
-        <w:spacing w:after="0"/>
-        <w:jc w:val="center"/>
-        <w:rPr>
-          <w:rFonts w:ascii="Calibri Light" w:eastAsiaTheme="minorEastAsia" w:hAnsi="Calibri Light"/>
-          <w:sz w:val="28"/>
-          <w:szCs w:val="28"/>
-        </w:rPr>
-      </w:pPr>
-      <m:oMathPara>
-        <m:oMath>
-          <m:r>
-            <m:rPr>
-              <m:sty m:val="p"/>
-            </m:rPr>
-            <w:rPr>
-              <w:rFonts w:ascii="Cambria Math" w:hAnsi="Cambria Math"/>
-              <w:sz w:val="28"/>
-              <w:szCs w:val="28"/>
-            </w:rPr>
-            <m:t>3 golonki+ 4 golonki+ 2 golonki = 9 golonek</m:t>
-          </m:r>
-        </m:oMath>
-      </m:oMathPara>
-    </w:p>
-    <w:p>
-      <w:pPr>
-        <w:spacing w:after="0"/>
-        <w:rPr>
-          <w:rFonts w:ascii="Calibri Light" w:eastAsiaTheme="minorEastAsia" w:hAnsi="Calibri Light"/>
-          <w:sz w:val="28"/>
-          <w:szCs w:val="28"/>
-        </w:rPr>
-      </w:pPr>
-      <w:r>
-        <w:rPr>
-          <w:rFonts w:ascii="Calibri Light" w:eastAsiaTheme="minorEastAsia" w:hAnsi="Calibri Light"/>
-          <w:sz w:val="28"/>
-          <w:szCs w:val="28"/>
-        </w:rPr>
-        <w:t>Tak samo, jak intuicyjne jest dodawanie do siebie przedmiotów z naszego otoczenia, tak samo nie ma nic dziwnego w dodawaniu do siebie jednomianów. Jednomiany to bohaterowie opowiadanej przez nas historii, każdy z nich ma swój unikalny odmienny charakter. Współczynniki jednomianów określają liczbę tych bohaterów</w:t>
-      </w:r>
-      <w:r>
-        <w:rPr>
-          <w:rFonts w:ascii="Calibri Light" w:eastAsiaTheme="minorEastAsia" w:hAnsi="Calibri Light"/>
-          <w:sz w:val="28"/>
-          <w:szCs w:val="28"/>
-        </w:rPr>
-        <w:t xml:space="preserve">. Gdy więc dodajemy jednomiany, które mają „ten sam charakter”, po prostu zwiększamy ich ilość. </w:t>
-      </w:r>
-    </w:p>
-    <w:p>
-      <w:pPr>
-        <w:spacing w:after="0"/>
-        <w:rPr>
-          <w:rFonts w:ascii="Calibri Light" w:eastAsiaTheme="minorEastAsia" w:hAnsi="Calibri Light"/>
-          <w:sz w:val="28"/>
-          <w:szCs w:val="28"/>
-        </w:rPr>
-      </w:pPr>
-    </w:p>
-    <w:p>
-      <w:pPr>
-        <w:spacing w:after="0"/>
-        <w:rPr>
-          <w:rFonts w:ascii="Calibri Light" w:eastAsiaTheme="minorEastAsia" w:hAnsi="Calibri Light"/>
-          <w:sz w:val="28"/>
-          <w:szCs w:val="28"/>
-        </w:rPr>
-      </w:pPr>
-      <w:r>
-        <w:rPr>
-          <w:rFonts w:ascii="Calibri Light" w:eastAsiaTheme="minorEastAsia" w:hAnsi="Calibri Light"/>
-          <w:sz w:val="28"/>
-          <w:szCs w:val="28"/>
-        </w:rPr>
-        <w:t xml:space="preserve">Niech </w:t>
-      </w:r>
-      <m:oMath>
-        <m:r>
-          <w:rPr>
-            <w:rFonts w:ascii="Cambria Math" w:eastAsiaTheme="minorEastAsia" w:hAnsi="Cambria Math"/>
-            <w:sz w:val="28"/>
-            <w:szCs w:val="28"/>
-          </w:rPr>
-          <m:t>a, b</m:t>
-        </m:r>
-      </m:oMath>
-      <w:r>
-        <w:rPr>
-          <w:rFonts w:ascii="Calibri Light" w:eastAsiaTheme="minorEastAsia" w:hAnsi="Calibri Light"/>
-          <w:sz w:val="28"/>
-          <w:szCs w:val="28"/>
-        </w:rPr>
-        <w:t xml:space="preserve"> i </w:t>
-      </w:r>
-      <m:oMath>
-        <m:r>
-          <w:rPr>
-            <w:rFonts w:ascii="Cambria Math" w:eastAsiaTheme="minorEastAsia" w:hAnsi="Cambria Math"/>
-            <w:sz w:val="28"/>
-            <w:szCs w:val="28"/>
-          </w:rPr>
-          <m:t>c</m:t>
-        </m:r>
-      </m:oMath>
-      <w:r>
-        <w:rPr>
-          <w:rFonts w:ascii="Calibri Light" w:eastAsiaTheme="minorEastAsia" w:hAnsi="Calibri Light"/>
-          <w:sz w:val="28"/>
-          <w:szCs w:val="28"/>
-        </w:rPr>
-        <w:t xml:space="preserve"> będą dowolnymi zmiennymi, które odzwierciedlają Twoje dzisiejsze marzenia o liczbach. Wówczas:</w:t>
-      </w:r>
-    </w:p>
-    <w:p>
-      <w:pPr>
-        <w:spacing w:after="0"/>
-        <w:rPr>
-          <w:rFonts w:ascii="Calibri Light" w:eastAsiaTheme="minorEastAsia" w:hAnsi="Calibri Light"/>
-          <w:sz w:val="28"/>
-          <w:szCs w:val="28"/>
-        </w:rPr>
-      </w:pPr>
-      <m:oMathPara>
-        <m:oMath>
-          <m:r>
-            <w:rPr>
-              <w:rFonts w:ascii="Cambria Math" w:eastAsiaTheme="minorEastAsia" w:hAnsi="Cambria Math"/>
-              <w:sz w:val="28"/>
-              <w:szCs w:val="28"/>
-            </w:rPr>
-            <m:t>4abc+10abc+6abc=20abc</m:t>
-          </m:r>
-        </m:oMath>
-      </m:oMathPara>
-    </w:p>
-    <w:p>
-      <w:pPr>
-        <w:spacing w:after="0"/>
-        <w:rPr>
-          <w:rFonts w:ascii="Calibri Light" w:eastAsiaTheme="minorEastAsia" w:hAnsi="Calibri Light"/>
-          <w:sz w:val="28"/>
-          <w:szCs w:val="28"/>
-        </w:rPr>
-      </w:pPr>
-      <w:r>
-        <w:rPr>
-          <w:rFonts w:ascii="Calibri Light" w:eastAsiaTheme="minorEastAsia" w:hAnsi="Calibri Light"/>
-          <w:sz w:val="28"/>
-          <w:szCs w:val="28"/>
-        </w:rPr>
-        <w:t xml:space="preserve">I nie ma absolutnie żadnego znaczenia, co właściwie reprezentują zmienne </w:t>
-      </w:r>
-      <m:oMath>
-        <m:r>
-          <w:rPr>
-            <w:rFonts w:ascii="Cambria Math" w:eastAsiaTheme="minorEastAsia" w:hAnsi="Cambria Math"/>
-            <w:sz w:val="28"/>
-            <w:szCs w:val="28"/>
-          </w:rPr>
-          <m:t>a</m:t>
-        </m:r>
-      </m:oMath>
-      <w:r>
-        <w:rPr>
-          <w:rFonts w:ascii="Calibri Light" w:eastAsiaTheme="minorEastAsia" w:hAnsi="Calibri Light"/>
-          <w:sz w:val="28"/>
-          <w:szCs w:val="28"/>
-        </w:rPr>
-        <w:t xml:space="preserve">, </w:t>
-      </w:r>
-      <m:oMath>
-        <m:r>
-          <w:rPr>
-            <w:rFonts w:ascii="Cambria Math" w:eastAsiaTheme="minorEastAsia" w:hAnsi="Cambria Math"/>
-            <w:sz w:val="28"/>
-            <w:szCs w:val="28"/>
-          </w:rPr>
-          <m:t>b</m:t>
-        </m:r>
-      </m:oMath>
-      <w:r>
-        <w:rPr>
-          <w:rFonts w:ascii="Calibri Light" w:eastAsiaTheme="minorEastAsia" w:hAnsi="Calibri Light"/>
-          <w:sz w:val="28"/>
-          <w:szCs w:val="28"/>
-        </w:rPr>
-        <w:t xml:space="preserve"> i </w:t>
-      </w:r>
-      <m:oMath>
-        <m:r>
-          <w:rPr>
-            <w:rFonts w:ascii="Cambria Math" w:eastAsiaTheme="minorEastAsia" w:hAnsi="Cambria Math"/>
-            <w:sz w:val="28"/>
-            <w:szCs w:val="28"/>
-          </w:rPr>
-          <m:t>c</m:t>
-        </m:r>
-      </m:oMath>
-      <w:r>
-        <w:rPr>
-          <w:rFonts w:ascii="Calibri Light" w:eastAsiaTheme="minorEastAsia" w:hAnsi="Calibri Light"/>
-          <w:sz w:val="28"/>
-          <w:szCs w:val="28"/>
-        </w:rPr>
-        <w:t xml:space="preserve">. </w:t>
-      </w:r>
-    </w:p>
-    <w:p>
-      <w:pPr>
-        <w:spacing w:after="0"/>
-        <w:rPr>
-          <w:rFonts w:ascii="Calibri Light" w:eastAsiaTheme="minorEastAsia" w:hAnsi="Calibri Light"/>
-          <w:sz w:val="28"/>
-          <w:szCs w:val="28"/>
-        </w:rPr>
-      </w:pPr>
-    </w:p>
-    <w:p>
-      <w:pPr>
-        <w:pStyle w:val="Akapitzlist"/>
-        <w:numPr>
-          <w:ilvl w:val="0"/>
-          <w:numId w:val="7"/>
-        </w:numPr>
-        <w:spacing w:after="0"/>
-        <w:rPr>
-          <w:rFonts w:ascii="Calibri Light" w:eastAsiaTheme="minorEastAsia" w:hAnsi="Calibri Light"/>
-          <w:sz w:val="28"/>
-          <w:szCs w:val="28"/>
-        </w:rPr>
-      </w:pPr>
-      <w:r>
-        <w:rPr>
-          <w:rFonts w:ascii="Calibri Light" w:eastAsiaTheme="minorEastAsia" w:hAnsi="Calibri Light"/>
-          <w:sz w:val="28"/>
-          <w:szCs w:val="28"/>
-        </w:rPr>
-        <w:t xml:space="preserve">Możemy sobie wyobrazić, że </w:t>
-      </w:r>
-      <m:oMath>
-        <m:r>
-          <w:rPr>
-            <w:rFonts w:ascii="Cambria Math" w:eastAsiaTheme="minorEastAsia" w:hAnsi="Cambria Math"/>
-            <w:sz w:val="28"/>
-            <w:szCs w:val="28"/>
-          </w:rPr>
-          <m:t>a</m:t>
-        </m:r>
-      </m:oMath>
-      <w:r>
-        <w:rPr>
-          <w:rFonts w:ascii="Calibri Light" w:eastAsiaTheme="minorEastAsia" w:hAnsi="Calibri Light"/>
-          <w:sz w:val="28"/>
-          <w:szCs w:val="28"/>
-        </w:rPr>
-        <w:t xml:space="preserve"> to kaloryczność jednej parówki, </w:t>
-      </w:r>
-      <m:oMath>
-        <m:r>
-          <w:rPr>
-            <w:rFonts w:ascii="Cambria Math" w:eastAsiaTheme="minorEastAsia" w:hAnsi="Cambria Math"/>
-            <w:sz w:val="28"/>
-            <w:szCs w:val="28"/>
-          </w:rPr>
-          <m:t>b</m:t>
-        </m:r>
-      </m:oMath>
-      <w:r>
-        <w:rPr>
-          <w:rFonts w:ascii="Calibri Light" w:eastAsiaTheme="minorEastAsia" w:hAnsi="Calibri Light"/>
-          <w:sz w:val="28"/>
-          <w:szCs w:val="28"/>
-        </w:rPr>
-        <w:t xml:space="preserve"> to liczba parówek w paczce, a </w:t>
-      </w:r>
-      <m:oMath>
-        <m:r>
-          <w:rPr>
-            <w:rFonts w:ascii="Cambria Math" w:eastAsiaTheme="minorEastAsia" w:hAnsi="Cambria Math"/>
-            <w:sz w:val="28"/>
-            <w:szCs w:val="28"/>
-          </w:rPr>
-          <m:t>c</m:t>
-        </m:r>
-      </m:oMath>
-      <w:r>
-        <w:rPr>
-          <w:rFonts w:ascii="Calibri Light" w:eastAsiaTheme="minorEastAsia" w:hAnsi="Calibri Light"/>
-          <w:sz w:val="28"/>
-          <w:szCs w:val="28"/>
-        </w:rPr>
-        <w:t xml:space="preserve"> to ilość paczek parówek przewożona od dostawcy z Warszawy do Grochowa. Wtedy cząstka </w:t>
-      </w:r>
-      <m:oMath>
-        <m:r>
-          <w:rPr>
-            <w:rFonts w:ascii="Cambria Math" w:eastAsiaTheme="minorEastAsia" w:hAnsi="Cambria Math"/>
-            <w:sz w:val="28"/>
-            <w:szCs w:val="28"/>
-          </w:rPr>
-          <m:t>abc</m:t>
-        </m:r>
-      </m:oMath>
-      <w:r>
-        <w:rPr>
-          <w:rFonts w:ascii="Calibri Light" w:eastAsiaTheme="minorEastAsia" w:hAnsi="Calibri Light"/>
-          <w:sz w:val="28"/>
-          <w:szCs w:val="28"/>
-        </w:rPr>
-        <w:t xml:space="preserve"> jest bohaterem o imieniu „ilość kalorii, jakie wiezie jedna ciężarówka parówek z Warszawy do Grochowa”. </w:t>
-      </w:r>
-      <w:r>
-        <w:rPr>
-          <w:rFonts w:ascii="Calibri Light" w:eastAsiaTheme="minorEastAsia" w:hAnsi="Calibri Light"/>
-          <w:sz w:val="28"/>
-          <w:szCs w:val="28"/>
-        </w:rPr>
-        <w:t xml:space="preserve">Jeśli rano ciężarówka zrobiła 3 </w:t>
-      </w:r>
-      <w:r>
-        <w:rPr>
-          <w:rFonts w:ascii="Calibri Light" w:eastAsiaTheme="minorEastAsia" w:hAnsi="Calibri Light"/>
-          <w:sz w:val="28"/>
-          <w:szCs w:val="28"/>
-        </w:rPr>
-        <w:lastRenderedPageBreak/>
-        <w:t>kursy, w ciągu dnia 10 kursów, a wieczorem 6 kursów, to w sumie do Grochowa dostarczono 20 bomb kalorycznych.</w:t>
-      </w:r>
-    </w:p>
-    <w:p>
-      <w:pPr>
-        <w:pStyle w:val="Akapitzlist"/>
-        <w:numPr>
-          <w:ilvl w:val="0"/>
-          <w:numId w:val="7"/>
-        </w:numPr>
-        <w:spacing w:after="0"/>
-        <w:rPr>
-          <w:rFonts w:ascii="Calibri Light" w:eastAsiaTheme="minorEastAsia" w:hAnsi="Calibri Light"/>
-          <w:sz w:val="28"/>
-          <w:szCs w:val="28"/>
-        </w:rPr>
-      </w:pPr>
-      <w:r>
-        <w:rPr>
-          <w:rFonts w:ascii="Calibri Light" w:eastAsiaTheme="minorEastAsia" w:hAnsi="Calibri Light"/>
-          <w:sz w:val="28"/>
-          <w:szCs w:val="28"/>
-        </w:rPr>
-        <w:t xml:space="preserve">Jeśli w jednej klatce schodowej jest </w:t>
-      </w:r>
-      <m:oMath>
-        <m:r>
-          <w:rPr>
-            <w:rFonts w:ascii="Cambria Math" w:eastAsiaTheme="minorEastAsia" w:hAnsi="Cambria Math"/>
-            <w:sz w:val="28"/>
-            <w:szCs w:val="28"/>
-          </w:rPr>
-          <m:t>a</m:t>
-        </m:r>
-      </m:oMath>
-      <w:r>
-        <w:rPr>
-          <w:rFonts w:ascii="Calibri Light" w:eastAsiaTheme="minorEastAsia" w:hAnsi="Calibri Light"/>
-          <w:sz w:val="28"/>
-          <w:szCs w:val="28"/>
-        </w:rPr>
-        <w:t xml:space="preserve"> pięter, na jednym piętrze </w:t>
-      </w:r>
-      <m:oMath>
-        <m:r>
-          <w:rPr>
-            <w:rFonts w:ascii="Cambria Math" w:eastAsiaTheme="minorEastAsia" w:hAnsi="Cambria Math"/>
-            <w:sz w:val="28"/>
-            <w:szCs w:val="28"/>
-          </w:rPr>
-          <m:t>b</m:t>
-        </m:r>
-      </m:oMath>
-      <w:r>
-        <w:rPr>
-          <w:rFonts w:ascii="Calibri Light" w:eastAsiaTheme="minorEastAsia" w:hAnsi="Calibri Light"/>
-          <w:sz w:val="28"/>
-          <w:szCs w:val="28"/>
-        </w:rPr>
-        <w:t xml:space="preserve"> mieszkań, a w każdym mieszkaniu żyje średnio </w:t>
-      </w:r>
-      <m:oMath>
-        <m:r>
-          <w:rPr>
-            <w:rFonts w:ascii="Cambria Math" w:eastAsiaTheme="minorEastAsia" w:hAnsi="Cambria Math"/>
-            <w:sz w:val="28"/>
-            <w:szCs w:val="28"/>
-          </w:rPr>
-          <m:t>c</m:t>
-        </m:r>
-      </m:oMath>
-      <w:r>
-        <w:rPr>
-          <w:rFonts w:ascii="Calibri Light" w:eastAsiaTheme="minorEastAsia" w:hAnsi="Calibri Light"/>
-          <w:sz w:val="28"/>
-          <w:szCs w:val="28"/>
-        </w:rPr>
-        <w:t xml:space="preserve"> osób, to </w:t>
-      </w:r>
-      <m:oMath>
-        <m:r>
-          <w:rPr>
-            <w:rFonts w:ascii="Cambria Math" w:eastAsiaTheme="minorEastAsia" w:hAnsi="Cambria Math"/>
-            <w:sz w:val="28"/>
-            <w:szCs w:val="28"/>
-          </w:rPr>
-          <m:t>abc</m:t>
-        </m:r>
-      </m:oMath>
-      <w:r>
-        <w:rPr>
-          <w:rFonts w:ascii="Calibri Light" w:eastAsiaTheme="minorEastAsia" w:hAnsi="Calibri Light"/>
-          <w:sz w:val="28"/>
-          <w:szCs w:val="28"/>
-        </w:rPr>
-        <w:t xml:space="preserve"> oznacza liczbę osób mieszkających w jednej klatc</w:t>
-      </w:r>
-      <w:r>
-        <w:rPr>
-          <w:rFonts w:ascii="Calibri Light" w:eastAsiaTheme="minorEastAsia" w:hAnsi="Calibri Light"/>
-          <w:sz w:val="28"/>
-          <w:szCs w:val="28"/>
-        </w:rPr>
-        <w:t>e. Zliczając 4 klatki schodowe od strony wschodniej, 6 klatek po stronie wschodniej i 10 klatek od strony północnej otrzymamy ilość osób mieszkających w całym blokowisku.</w:t>
-      </w:r>
-    </w:p>
-    <w:p>
-      <w:pPr>
-        <w:spacing w:after="0"/>
-        <w:rPr>
-          <w:rFonts w:ascii="Calibri Light" w:eastAsiaTheme="minorEastAsia" w:hAnsi="Calibri Light"/>
-          <w:sz w:val="28"/>
-          <w:szCs w:val="28"/>
-        </w:rPr>
-      </w:pPr>
-    </w:p>
-    <w:p>
-      <w:pPr>
-        <w:spacing w:after="0"/>
-        <w:rPr>
-          <w:rFonts w:ascii="Calibri Light" w:eastAsiaTheme="minorEastAsia" w:hAnsi="Calibri Light"/>
-          <w:sz w:val="28"/>
-          <w:szCs w:val="28"/>
-        </w:rPr>
-      </w:pPr>
-      <w:r>
-        <w:rPr>
-          <w:rFonts w:ascii="Calibri Light" w:eastAsiaTheme="minorEastAsia" w:hAnsi="Calibri Light"/>
-          <w:sz w:val="28"/>
-          <w:szCs w:val="28"/>
-        </w:rPr>
-        <w:t>Jeśli w dwóch jednomianach występują dokładnie te same zmienne (w tej samej ilości), to jednomiany te opisują to samo zjawisko, „mają ten sam charakter”</w:t>
-      </w:r>
-      <w:r>
-        <w:rPr>
-          <w:rFonts w:ascii="Calibri Light" w:eastAsiaTheme="minorEastAsia" w:hAnsi="Calibri Light"/>
-          <w:sz w:val="28"/>
-          <w:szCs w:val="28"/>
-        </w:rPr>
-        <w:t xml:space="preserve"> i możemy je do siebie dodać poprzez dodanie ich współczynników. Takie jednomiany nazywamy </w:t>
-      </w:r>
-      <w:r>
-        <w:rPr>
-          <w:rFonts w:ascii="Calibri Light" w:eastAsiaTheme="minorEastAsia" w:hAnsi="Calibri Light"/>
-          <w:i/>
-          <w:sz w:val="28"/>
-          <w:szCs w:val="28"/>
-        </w:rPr>
-        <w:t xml:space="preserve">wyrazami </w:t>
-      </w:r>
-      <w:r>
-        <w:rPr>
-          <w:rFonts w:ascii="Calibri Light" w:eastAsiaTheme="minorEastAsia" w:hAnsi="Calibri Light"/>
-          <w:i/>
-          <w:sz w:val="28"/>
-          <w:szCs w:val="28"/>
-        </w:rPr>
-        <w:t>podobnymi</w:t>
-      </w:r>
-      <w:r>
-        <w:rPr>
-          <w:rFonts w:ascii="Calibri Light" w:eastAsiaTheme="minorEastAsia" w:hAnsi="Calibri Light"/>
-          <w:i/>
-          <w:sz w:val="28"/>
-          <w:szCs w:val="28"/>
-        </w:rPr>
-        <w:t>.</w:t>
-      </w:r>
-      <w:r>
-        <w:rPr>
-          <w:rFonts w:ascii="Calibri Light" w:eastAsiaTheme="minorEastAsia" w:hAnsi="Calibri Light"/>
-          <w:sz w:val="28"/>
-          <w:szCs w:val="28"/>
-        </w:rPr>
-        <w:t xml:space="preserve"> </w:t>
-      </w:r>
-      <w:r>
-        <w:rPr>
-          <w:rFonts w:ascii="Calibri Light" w:eastAsiaTheme="minorEastAsia" w:hAnsi="Calibri Light"/>
-          <w:sz w:val="28"/>
-          <w:szCs w:val="28"/>
-        </w:rPr>
-        <w:t>Nie</w:t>
-      </w:r>
-      <w:r>
-        <w:rPr>
-          <w:rFonts w:ascii="Calibri Light" w:eastAsiaTheme="minorEastAsia" w:hAnsi="Calibri Light"/>
-          <w:sz w:val="28"/>
-          <w:szCs w:val="28"/>
-        </w:rPr>
-        <w:t xml:space="preserve"> możemy jednak dodawać jednomianów, które mają</w:t>
-      </w:r>
-      <w:r>
-        <w:rPr>
-          <w:rFonts w:ascii="Calibri Light" w:eastAsiaTheme="minorEastAsia" w:hAnsi="Calibri Light"/>
-          <w:sz w:val="28"/>
-          <w:szCs w:val="28"/>
-        </w:rPr>
-        <w:t xml:space="preserve"> różne zmienne lub różnią się liczbą ich wystąpień.</w:t>
-      </w:r>
-    </w:p>
-    <w:p>
-      <w:pPr>
-        <w:spacing w:after="0"/>
-        <w:rPr>
-          <w:rFonts w:ascii="Calibri Light" w:eastAsiaTheme="minorEastAsia" w:hAnsi="Calibri Light"/>
-          <w:sz w:val="28"/>
-          <w:szCs w:val="28"/>
-        </w:rPr>
-      </w:pPr>
-    </w:p>
-    <w:p>
-      <w:pPr>
-        <w:pStyle w:val="Akapitzlist"/>
-        <w:numPr>
-          <w:ilvl w:val="0"/>
-          <w:numId w:val="9"/>
-        </w:numPr>
-        <w:spacing w:after="0"/>
-        <w:rPr>
-          <w:rFonts w:ascii="Calibri Light" w:eastAsiaTheme="minorEastAsia" w:hAnsi="Calibri Light"/>
-          <w:sz w:val="28"/>
-          <w:szCs w:val="28"/>
-        </w:rPr>
-      </w:pPr>
-      <m:oMath>
-        <m:r>
-          <w:rPr>
-            <w:rFonts w:ascii="Cambria Math" w:eastAsiaTheme="minorEastAsia" w:hAnsi="Cambria Math"/>
-            <w:sz w:val="28"/>
-            <w:szCs w:val="28"/>
-          </w:rPr>
-          <m:t>2ab+</m:t>
-        </m:r>
-        <m:r>
-          <w:rPr>
-            <w:rFonts w:ascii="Cambria Math" w:eastAsiaTheme="minorEastAsia" w:hAnsi="Cambria Math"/>
-            <w:color w:val="808080" w:themeColor="background1" w:themeShade="80"/>
-            <w:sz w:val="28"/>
-            <w:szCs w:val="28"/>
-          </w:rPr>
-          <m:t>3mn</m:t>
-        </m:r>
-        <m:r>
-          <w:rPr>
-            <w:rFonts w:ascii="Cambria Math" w:eastAsiaTheme="minorEastAsia" w:hAnsi="Cambria Math"/>
-            <w:sz w:val="28"/>
-            <w:szCs w:val="28"/>
-          </w:rPr>
-          <m:t>+6ab+</m:t>
-        </m:r>
-        <m:r>
-          <w:rPr>
-            <w:rFonts w:ascii="Cambria Math" w:eastAsiaTheme="minorEastAsia" w:hAnsi="Cambria Math"/>
-            <w:color w:val="808080" w:themeColor="background1" w:themeShade="80"/>
-            <w:sz w:val="28"/>
-            <w:szCs w:val="28"/>
-          </w:rPr>
-          <m:t>5nm</m:t>
-        </m:r>
-        <m:r>
-          <w:rPr>
-            <w:rFonts w:ascii="Cambria Math" w:eastAsiaTheme="minorEastAsia" w:hAnsi="Cambria Math"/>
-            <w:sz w:val="28"/>
-            <w:szCs w:val="28"/>
-          </w:rPr>
-          <m:t>-</m:t>
-        </m:r>
-        <m:r>
-          <w:rPr>
-            <w:rFonts w:ascii="Cambria Math" w:eastAsiaTheme="minorEastAsia" w:hAnsi="Cambria Math"/>
-            <w:color w:val="C00000"/>
-            <w:sz w:val="28"/>
-            <w:szCs w:val="28"/>
-          </w:rPr>
-          <m:t>10m</m:t>
-        </m:r>
-        <m:r>
-          <w:rPr>
-            <w:rFonts w:ascii="Cambria Math" w:eastAsiaTheme="minorEastAsia" w:hAnsi="Cambria Math"/>
-            <w:sz w:val="28"/>
-            <w:szCs w:val="28"/>
-          </w:rPr>
-          <m:t>+</m:t>
-        </m:r>
-        <m:r>
-          <w:rPr>
-            <w:rFonts w:ascii="Cambria Math" w:eastAsiaTheme="minorEastAsia" w:hAnsi="Cambria Math"/>
-            <w:color w:val="D74545"/>
-            <w:sz w:val="28"/>
-            <w:szCs w:val="28"/>
-          </w:rPr>
-          <m:t>5n</m:t>
-        </m:r>
-        <m:r>
-          <w:rPr>
-            <w:rFonts w:ascii="Cambria Math" w:eastAsiaTheme="minorEastAsia" w:hAnsi="Cambria Math"/>
-            <w:sz w:val="28"/>
-            <w:szCs w:val="28"/>
-          </w:rPr>
-          <m:t>=8ab+</m:t>
-        </m:r>
-        <m:r>
-          <w:rPr>
-            <w:rFonts w:ascii="Cambria Math" w:eastAsiaTheme="minorEastAsia" w:hAnsi="Cambria Math"/>
-            <w:color w:val="808080" w:themeColor="background1" w:themeShade="80"/>
-            <w:sz w:val="28"/>
-            <w:szCs w:val="28"/>
-          </w:rPr>
-          <m:t>8mn</m:t>
-        </m:r>
-        <m:r>
-          <w:rPr>
-            <w:rFonts w:ascii="Cambria Math" w:eastAsiaTheme="minorEastAsia" w:hAnsi="Cambria Math"/>
-            <w:sz w:val="28"/>
-            <w:szCs w:val="28"/>
-          </w:rPr>
-          <m:t>-</m:t>
-        </m:r>
-        <m:r>
-          <w:rPr>
-            <w:rFonts w:ascii="Cambria Math" w:eastAsiaTheme="minorEastAsia" w:hAnsi="Cambria Math"/>
-            <w:color w:val="C00000"/>
-            <w:sz w:val="28"/>
-            <w:szCs w:val="28"/>
-          </w:rPr>
-          <m:t>10m</m:t>
-        </m:r>
-        <m:r>
-          <w:rPr>
-            <w:rFonts w:ascii="Cambria Math" w:eastAsiaTheme="minorEastAsia" w:hAnsi="Cambria Math"/>
-            <w:sz w:val="28"/>
-            <w:szCs w:val="28"/>
-          </w:rPr>
-          <m:t>+</m:t>
-        </m:r>
-        <m:r>
-          <w:rPr>
-            <w:rFonts w:ascii="Cambria Math" w:eastAsiaTheme="minorEastAsia" w:hAnsi="Cambria Math"/>
-            <w:color w:val="D74545"/>
-            <w:sz w:val="28"/>
-            <w:szCs w:val="28"/>
-          </w:rPr>
-          <m:t>5n</m:t>
-        </m:r>
-      </m:oMath>
-    </w:p>
-    <w:p>
-      <w:pPr>
-        <w:pStyle w:val="Akapitzlist"/>
-        <w:numPr>
-          <w:ilvl w:val="0"/>
-          <w:numId w:val="8"/>
-        </w:numPr>
-        <w:spacing w:after="0"/>
-        <w:rPr>
-          <w:rFonts w:ascii="Calibri Light" w:eastAsiaTheme="minorEastAsia" w:hAnsi="Calibri Light"/>
-          <w:sz w:val="28"/>
-          <w:szCs w:val="28"/>
-        </w:rPr>
-      </w:pPr>
-      <m:oMath>
-        <m:r>
-          <w:rPr>
-            <w:rFonts w:ascii="Cambria Math" w:eastAsiaTheme="minorEastAsia" w:hAnsi="Cambria Math"/>
-            <w:sz w:val="28"/>
-            <w:szCs w:val="28"/>
-          </w:rPr>
-          <m:t>4abc+3cba+</m:t>
-        </m:r>
-        <m:r>
-          <w:rPr>
-            <w:rFonts w:ascii="Cambria Math" w:eastAsiaTheme="minorEastAsia" w:hAnsi="Cambria Math"/>
-            <w:color w:val="808080" w:themeColor="background1" w:themeShade="80"/>
-            <w:sz w:val="28"/>
-            <w:szCs w:val="28"/>
-          </w:rPr>
-          <m:t>2abd</m:t>
-        </m:r>
-        <m:r>
-          <w:rPr>
-            <w:rFonts w:ascii="Cambria Math" w:eastAsiaTheme="minorEastAsia" w:hAnsi="Cambria Math"/>
-            <w:sz w:val="28"/>
-            <w:szCs w:val="28"/>
-          </w:rPr>
-          <m:t>-</m:t>
-        </m:r>
-        <m:r>
-          <w:rPr>
-            <w:rFonts w:ascii="Cambria Math" w:eastAsiaTheme="minorEastAsia" w:hAnsi="Cambria Math"/>
-            <w:color w:val="C00000"/>
-            <w:sz w:val="28"/>
-            <w:szCs w:val="28"/>
-          </w:rPr>
-          <m:t>4dac</m:t>
-        </m:r>
-        <m:r>
-          <w:rPr>
-            <w:rFonts w:ascii="Cambria Math" w:eastAsiaTheme="minorEastAsia" w:hAnsi="Cambria Math"/>
-            <w:sz w:val="28"/>
-            <w:szCs w:val="28"/>
-          </w:rPr>
-          <m:t>+5bca+6cab+</m:t>
-        </m:r>
-        <m:r>
-          <w:rPr>
-            <w:rFonts w:ascii="Cambria Math" w:eastAsiaTheme="minorEastAsia" w:hAnsi="Cambria Math"/>
-            <w:color w:val="808080" w:themeColor="background1" w:themeShade="80"/>
-            <w:sz w:val="28"/>
-            <w:szCs w:val="28"/>
-          </w:rPr>
-          <m:t>abd</m:t>
-        </m:r>
-        <m:r>
-          <w:rPr>
-            <w:rFonts w:ascii="Cambria Math" w:eastAsiaTheme="minorEastAsia" w:hAnsi="Cambria Math"/>
-            <w:sz w:val="28"/>
-            <w:szCs w:val="28"/>
-          </w:rPr>
-          <m:t>-acb+</m:t>
-        </m:r>
-        <m:r>
-          <w:rPr>
-            <w:rFonts w:ascii="Cambria Math" w:eastAsiaTheme="minorEastAsia" w:hAnsi="Cambria Math"/>
-            <w:color w:val="808080" w:themeColor="background1" w:themeShade="80"/>
-            <w:sz w:val="28"/>
-            <w:szCs w:val="28"/>
-          </w:rPr>
-          <m:t>adb</m:t>
-        </m:r>
-        <m:r>
-          <w:rPr>
-            <w:rFonts w:ascii="Cambria Math" w:eastAsiaTheme="minorEastAsia" w:hAnsi="Cambria Math"/>
-            <w:sz w:val="28"/>
-            <w:szCs w:val="28"/>
-          </w:rPr>
-          <m:t>+</m:t>
-        </m:r>
-        <m:r>
-          <w:rPr>
-            <w:rFonts w:ascii="Cambria Math" w:eastAsiaTheme="minorEastAsia" w:hAnsi="Cambria Math"/>
-            <w:color w:val="C00000"/>
-            <w:sz w:val="28"/>
-            <w:szCs w:val="28"/>
-          </w:rPr>
-          <m:t>6cad</m:t>
-        </m:r>
-        <m:r>
-          <w:rPr>
-            <w:rFonts w:ascii="Cambria Math" w:eastAsiaTheme="minorEastAsia" w:hAnsi="Cambria Math"/>
-            <w:sz w:val="28"/>
-            <w:szCs w:val="28"/>
-          </w:rPr>
-          <m:t>=17abc+</m:t>
-        </m:r>
-        <m:r>
-          <w:rPr>
-            <w:rFonts w:ascii="Cambria Math" w:eastAsiaTheme="minorEastAsia" w:hAnsi="Cambria Math"/>
-            <w:color w:val="808080" w:themeColor="background1" w:themeShade="80"/>
-            <w:sz w:val="28"/>
-            <w:szCs w:val="28"/>
-          </w:rPr>
-          <m:t>4abd</m:t>
-        </m:r>
-        <m:r>
-          <w:rPr>
-            <w:rFonts w:ascii="Cambria Math" w:eastAsiaTheme="minorEastAsia" w:hAnsi="Cambria Math"/>
-            <w:sz w:val="28"/>
-            <w:szCs w:val="28"/>
-          </w:rPr>
-          <m:t>+</m:t>
-        </m:r>
-        <m:r>
-          <w:rPr>
-            <w:rFonts w:ascii="Cambria Math" w:eastAsiaTheme="minorEastAsia" w:hAnsi="Cambria Math"/>
-            <w:color w:val="C00000"/>
-            <w:sz w:val="28"/>
-            <w:szCs w:val="28"/>
-          </w:rPr>
-          <m:t>2acd</m:t>
-        </m:r>
-      </m:oMath>
-    </w:p>
-    <w:p>
-      <w:pPr>
-        <w:pStyle w:val="Akapitzlist"/>
-        <w:numPr>
-          <w:ilvl w:val="0"/>
-          <w:numId w:val="8"/>
-        </w:numPr>
-        <w:spacing w:after="0"/>
-        <w:rPr>
-          <w:rFonts w:ascii="Calibri Light" w:eastAsiaTheme="minorEastAsia" w:hAnsi="Calibri Light"/>
-          <w:sz w:val="28"/>
-          <w:szCs w:val="28"/>
-        </w:rPr>
-      </w:pPr>
-      <m:oMath>
-        <m:r>
-          <w:rPr>
-            <w:rFonts w:ascii="Cambria Math" w:eastAsiaTheme="minorEastAsia" w:hAnsi="Cambria Math"/>
-            <w:sz w:val="28"/>
-            <w:szCs w:val="28"/>
-          </w:rPr>
-          <m:t>aab+aba+</m:t>
-        </m:r>
-        <m:r>
-          <w:rPr>
-            <w:rFonts w:ascii="Cambria Math" w:eastAsiaTheme="minorEastAsia" w:hAnsi="Cambria Math"/>
-            <w:color w:val="808080" w:themeColor="background1" w:themeShade="80"/>
-            <w:sz w:val="28"/>
-            <w:szCs w:val="28"/>
-          </w:rPr>
-          <m:t>bba</m:t>
-        </m:r>
-        <m:r>
-          <w:rPr>
-            <w:rFonts w:ascii="Cambria Math" w:eastAsiaTheme="minorEastAsia" w:hAnsi="Cambria Math"/>
-            <w:sz w:val="28"/>
-            <w:szCs w:val="28"/>
-          </w:rPr>
-          <m:t>+</m:t>
-        </m:r>
-        <m:r>
-          <w:rPr>
-            <w:rFonts w:ascii="Cambria Math" w:eastAsiaTheme="minorEastAsia" w:hAnsi="Cambria Math"/>
-            <w:color w:val="C00000"/>
-            <w:sz w:val="28"/>
-            <w:szCs w:val="28"/>
-          </w:rPr>
-          <m:t>ab</m:t>
-        </m:r>
-        <m:r>
-          <w:rPr>
-            <w:rFonts w:ascii="Cambria Math" w:eastAsiaTheme="minorEastAsia" w:hAnsi="Cambria Math"/>
-            <w:sz w:val="28"/>
-            <w:szCs w:val="28"/>
-          </w:rPr>
-          <m:t>+</m:t>
-        </m:r>
-        <m:r>
-          <w:rPr>
-            <w:rFonts w:ascii="Cambria Math" w:eastAsiaTheme="minorEastAsia" w:hAnsi="Cambria Math"/>
-            <w:color w:val="808080" w:themeColor="background1" w:themeShade="80"/>
-            <w:sz w:val="28"/>
-            <w:szCs w:val="28"/>
-          </w:rPr>
-          <m:t>bab</m:t>
-        </m:r>
-        <m:r>
-          <w:rPr>
-            <w:rFonts w:ascii="Cambria Math" w:eastAsiaTheme="minorEastAsia" w:hAnsi="Cambria Math"/>
-            <w:sz w:val="28"/>
-            <w:szCs w:val="28"/>
-          </w:rPr>
-          <m:t>+</m:t>
-        </m:r>
-        <m:r>
-          <w:rPr>
-            <w:rFonts w:ascii="Cambria Math" w:eastAsiaTheme="minorEastAsia" w:hAnsi="Cambria Math"/>
-            <w:color w:val="FF5D5D"/>
-            <w:sz w:val="28"/>
-            <w:szCs w:val="28"/>
-          </w:rPr>
-          <m:t>abba</m:t>
-        </m:r>
-        <m:r>
-          <w:rPr>
-            <w:rFonts w:ascii="Cambria Math" w:eastAsiaTheme="minorEastAsia" w:hAnsi="Cambria Math"/>
-            <w:sz w:val="28"/>
-            <w:szCs w:val="28"/>
-          </w:rPr>
-          <m:t>+</m:t>
-        </m:r>
-        <m:r>
-          <w:rPr>
-            <w:rFonts w:ascii="Cambria Math" w:eastAsiaTheme="minorEastAsia" w:hAnsi="Cambria Math"/>
-            <w:color w:val="C00000"/>
-            <w:sz w:val="28"/>
-            <w:szCs w:val="28"/>
-          </w:rPr>
-          <m:t>ba</m:t>
-        </m:r>
-        <m:r>
-          <w:rPr>
-            <w:rFonts w:ascii="Cambria Math" w:eastAsiaTheme="minorEastAsia" w:hAnsi="Cambria Math"/>
-            <w:sz w:val="28"/>
-            <w:szCs w:val="28"/>
-          </w:rPr>
-          <m:t>=2aab+</m:t>
-        </m:r>
-        <m:r>
-          <w:rPr>
-            <w:rFonts w:ascii="Cambria Math" w:eastAsiaTheme="minorEastAsia" w:hAnsi="Cambria Math"/>
-            <w:color w:val="808080" w:themeColor="background1" w:themeShade="80"/>
-            <w:sz w:val="28"/>
-            <w:szCs w:val="28"/>
-          </w:rPr>
-          <m:t>2bba</m:t>
-        </m:r>
-        <m:r>
-          <w:rPr>
-            <w:rFonts w:ascii="Cambria Math" w:eastAsiaTheme="minorEastAsia" w:hAnsi="Cambria Math"/>
-            <w:sz w:val="28"/>
-            <w:szCs w:val="28"/>
-          </w:rPr>
-          <m:t>+</m:t>
-        </m:r>
-        <m:r>
-          <w:rPr>
-            <w:rFonts w:ascii="Cambria Math" w:eastAsiaTheme="minorEastAsia" w:hAnsi="Cambria Math"/>
-            <w:color w:val="C00000"/>
-            <w:sz w:val="28"/>
-            <w:szCs w:val="28"/>
-          </w:rPr>
-          <m:t>2ab</m:t>
-        </m:r>
-        <m:r>
-          <w:rPr>
-            <w:rFonts w:ascii="Cambria Math" w:eastAsiaTheme="minorEastAsia" w:hAnsi="Cambria Math"/>
-            <w:sz w:val="28"/>
-            <w:szCs w:val="28"/>
-          </w:rPr>
-          <m:t>+</m:t>
-        </m:r>
-        <m:r>
-          <w:rPr>
-            <w:rFonts w:ascii="Cambria Math" w:eastAsiaTheme="minorEastAsia" w:hAnsi="Cambria Math"/>
-            <w:color w:val="FF5D5D"/>
-            <w:sz w:val="28"/>
-            <w:szCs w:val="28"/>
-          </w:rPr>
-          <m:t>abba</m:t>
-        </m:r>
-      </m:oMath>
-    </w:p>
-    <w:p>
-      <w:pPr>
-        <w:spacing w:after="0"/>
-        <w:ind w:left="360"/>
-        <w:rPr>
-          <w:rFonts w:ascii="Calibri Light" w:eastAsiaTheme="minorEastAsia" w:hAnsi="Calibri Light"/>
-          <w:sz w:val="28"/>
-          <w:szCs w:val="28"/>
-        </w:rPr>
-      </w:pPr>
+      <w:bookmarkStart w:id="0" w:name="_GoBack"/>
+      <w:bookmarkEnd w:id="0"/>
     </w:p>
     <w:sectPr>
       <w:pgSz w:w="11906" w:h="16838"/>
@@ -7148,22 +5094,6 @@
       </w:r>
       <w:r>
         <w:t xml:space="preserve"> i nie tylko</w:t>
-      </w:r>
-    </w:p>
-  </w:footnote>
-  <w:footnote w:id="3">
-    <w:p>
-      <w:pPr>
-        <w:pStyle w:val="Tekstprzypisudolnego"/>
-      </w:pPr>
-      <w:r>
-        <w:rPr>
-          <w:rStyle w:val="Odwoanieprzypisudolnego"/>
-        </w:rPr>
-        <w:footnoteRef/>
-      </w:r>
-      <w:r>
-        <w:t xml:space="preserve"> I tak nikt o to nie dba</w:t>
       </w:r>
     </w:p>
   </w:footnote>
@@ -9511,7 +7441,7 @@
 </file>
 
 <file path=customXml/itemProps1.xml><?xml version="1.0" encoding="utf-8"?>
-<ds:datastoreItem xmlns:ds="http://schemas.openxmlformats.org/officeDocument/2006/customXml" ds:itemID="{83091E2D-2C9A-42B0-9AF2-BE4DD910518F}">
+<ds:datastoreItem xmlns:ds="http://schemas.openxmlformats.org/officeDocument/2006/customXml" ds:itemID="{7A2C8017-C36A-4263-A8C3-3D771C3A53D9}">
   <ds:schemaRefs>
     <ds:schemaRef ds:uri="http://schemas.openxmlformats.org/officeDocument/2006/bibliography"/>
   </ds:schemaRefs>

</xml_diff>